<commit_message>
Game design document continued
</commit_message>
<xml_diff>
--- a/Isekai_The_story_of_a_non-main_Character_GDD.docx
+++ b/Isekai_The_story_of_a_non-main_Character_GDD.docx
@@ -18,14 +18,12 @@
           <w:rFonts w:ascii="Calibri" w:eastAsia="Calibri" w:hAnsi="Calibri" w:cs="Calibri"/>
         </w:rPr>
       </w:pPr>
-      <w:proofErr w:type="spellStart"/>
       <w:r>
         <w:rPr>
           <w:rFonts w:ascii="Calibri" w:eastAsia="Calibri" w:hAnsi="Calibri" w:cs="Calibri"/>
         </w:rPr>
         <w:t>Isekai</w:t>
       </w:r>
-      <w:proofErr w:type="spellEnd"/>
     </w:p>
     <w:p>
       <w:pPr>
@@ -244,6 +242,13 @@
     </w:p>
     <w:sdt>
       <w:sdtPr>
+        <w:rPr>
+          <w:rFonts w:ascii="Calibri" w:eastAsia="Calibri" w:hAnsi="Calibri" w:cs="Calibri"/>
+          <w:color w:val="auto"/>
+          <w:sz w:val="22"/>
+          <w:szCs w:val="22"/>
+          <w:lang w:val="en"/>
+        </w:rPr>
         <w:id w:val="-2123142208"/>
         <w:docPartObj>
           <w:docPartGallery w:val="Table of Contents"/>
@@ -252,13 +257,8 @@
       </w:sdtPr>
       <w:sdtEndPr>
         <w:rPr>
-          <w:rFonts w:ascii="Calibri" w:eastAsia="Calibri" w:hAnsi="Calibri" w:cs="Calibri"/>
           <w:b/>
           <w:bCs/>
-          <w:color w:val="auto"/>
-          <w:sz w:val="22"/>
-          <w:szCs w:val="22"/>
-          <w:lang w:val="en"/>
         </w:rPr>
       </w:sdtEndPr>
       <w:sdtContent>
@@ -2594,13 +2594,8 @@
           <w:between w:val="nil"/>
         </w:pBdr>
       </w:pPr>
-      <w:proofErr w:type="spellStart"/>
-      <w:r>
-        <w:t>Isekai</w:t>
-      </w:r>
-      <w:proofErr w:type="spellEnd"/>
-      <w:r>
-        <w:t xml:space="preserve"> but you are not the main Character</w:t>
+      <w:r>
+        <w:t>Isekai but you are not the main Character</w:t>
       </w:r>
     </w:p>
     <w:p>
@@ -2873,7 +2868,7 @@
         </w:pBdr>
       </w:pPr>
       <w:r>
-        <w:t>&lt;Cost?&gt; /How much will it cost?/</w:t>
+        <w:t>100.000€</w:t>
       </w:r>
     </w:p>
     <w:p>
@@ -2891,7 +2886,7 @@
         </w:pBdr>
       </w:pPr>
       <w:r>
-        <w:t>&lt;Time Scale&gt; /How long will it take to make this game?/</w:t>
+        <w:t>2 years</w:t>
       </w:r>
     </w:p>
     <w:p>
@@ -2945,7 +2940,7 @@
         </w:pBdr>
       </w:pPr>
       <w:r>
-        <w:t>&lt;Team Member Name&gt;</w:t>
+        <w:t>Benjamin Grill</w:t>
       </w:r>
     </w:p>
     <w:p>
@@ -2963,7 +2958,7 @@
         </w:pBdr>
       </w:pPr>
       <w:r>
-        <w:t>/What does he/she do?/</w:t>
+        <w:t>Code, Game Design</w:t>
       </w:r>
     </w:p>
     <w:p>
@@ -2981,25 +2976,7 @@
         </w:pBdr>
       </w:pPr>
       <w:r>
-        <w:t>&lt;Cost to employ them full time or part time&gt;</w:t>
-      </w:r>
-    </w:p>
-    <w:p>
-      <w:pPr>
-        <w:numPr>
-          <w:ilvl w:val="4"/>
-          <w:numId w:val="1"/>
-        </w:numPr>
-        <w:pBdr>
-          <w:top w:val="nil"/>
-          <w:left w:val="nil"/>
-          <w:bottom w:val="nil"/>
-          <w:right w:val="nil"/>
-          <w:between w:val="nil"/>
-        </w:pBdr>
-      </w:pPr>
-      <w:r>
-        <w:t>&lt;etc.&gt;</w:t>
+        <w:t>Fulltime</w:t>
       </w:r>
     </w:p>
     <w:p>
@@ -3017,8 +2994,20 @@
         </w:pBdr>
       </w:pPr>
       <w:r>
-        <w:t>/List as many core team members as you need to/</w:t>
-      </w:r>
+        <w:t>Artist</w:t>
+      </w:r>
+    </w:p>
+    <w:p>
+      <w:pPr>
+        <w:pBdr>
+          <w:top w:val="nil"/>
+          <w:left w:val="nil"/>
+          <w:bottom w:val="nil"/>
+          <w:right w:val="nil"/>
+          <w:between w:val="nil"/>
+        </w:pBdr>
+        <w:ind w:left="2880" w:firstLine="0"/>
+      </w:pPr>
     </w:p>
     <w:p>
       <w:pPr>
@@ -3248,13 +3237,8 @@
           <w:between w:val="nil"/>
         </w:pBdr>
       </w:pPr>
-      <w:proofErr w:type="spellStart"/>
-      <w:r>
-        <w:t>Harverst</w:t>
-      </w:r>
-      <w:proofErr w:type="spellEnd"/>
-      <w:r>
-        <w:t xml:space="preserve"> Moon</w:t>
+      <w:r>
+        <w:t>Harverst Moon</w:t>
       </w:r>
     </w:p>
     <w:p>
@@ -3356,15 +3340,7 @@
         <w:ind w:left="360"/>
       </w:pPr>
       <w:r>
-        <w:t xml:space="preserve">A RPG </w:t>
-      </w:r>
-      <w:proofErr w:type="spellStart"/>
-      <w:r>
-        <w:t>Isekai</w:t>
-      </w:r>
-      <w:proofErr w:type="spellEnd"/>
-      <w:r>
-        <w:t xml:space="preserve"> game in which you are not the main Character and have to rebuild the Adventure Guild. </w:t>
+        <w:t xml:space="preserve">A RPG Isekai game in which you are not the main Character and have to rebuild the Adventure Guild. </w:t>
       </w:r>
     </w:p>
     <w:p>
@@ -3418,15 +3394,7 @@
         <w:ind w:left="360"/>
       </w:pPr>
       <w:r>
-        <w:t xml:space="preserve">A Game in a </w:t>
-      </w:r>
-      <w:proofErr w:type="spellStart"/>
-      <w:r>
-        <w:t>Isekai</w:t>
-      </w:r>
-      <w:proofErr w:type="spellEnd"/>
-      <w:r>
-        <w:t xml:space="preserve"> RPG style. The art style is 2D. Your main Goal is to Rebuild the Adventures Guild and with it the City. To do so you can gather resources and give up missions for other adventures.</w:t>
+        <w:t>A Game in a Isekai RPG style. The art style is 2D. Your main Goal is to Rebuild the Adventures Guild and with it the City. To do so you can gather resources and give up missions for other adventures.</w:t>
       </w:r>
     </w:p>
     <w:p>
@@ -3643,15 +3611,7 @@
         </w:pBdr>
       </w:pPr>
       <w:r>
-        <w:t xml:space="preserve">You fight in </w:t>
-      </w:r>
-      <w:proofErr w:type="spellStart"/>
-      <w:r>
-        <w:t>realtime</w:t>
-      </w:r>
-      <w:proofErr w:type="spellEnd"/>
-      <w:r>
-        <w:t xml:space="preserve"> by start attacking near the enemy and damage him.</w:t>
+        <w:t>You fight in realtime by start attacking near the enemy and damage him.</w:t>
       </w:r>
     </w:p>
     <w:p>
@@ -3723,15 +3683,7 @@
         </w:pBdr>
       </w:pPr>
       <w:r>
-        <w:t xml:space="preserve">Press and hold the magic button to first choose the spell and then to </w:t>
-      </w:r>
-      <w:proofErr w:type="spellStart"/>
-      <w:r>
-        <w:t>chose</w:t>
-      </w:r>
-      <w:proofErr w:type="spellEnd"/>
-      <w:r>
-        <w:t xml:space="preserve"> the target.</w:t>
+        <w:t>Press and hold the magic button to first choose the spell and then to chose the target.</w:t>
       </w:r>
     </w:p>
     <w:p>
@@ -3788,15 +3740,7 @@
         </w:pBdr>
       </w:pPr>
       <w:r>
-        <w:t xml:space="preserve">You have to gather resources and fulfill missions from the </w:t>
-      </w:r>
-      <w:proofErr w:type="spellStart"/>
-      <w:r>
-        <w:t>Headquater</w:t>
-      </w:r>
-      <w:proofErr w:type="spellEnd"/>
-      <w:r>
-        <w:t xml:space="preserve">. With a better Guild you can attract more and better adventurers </w:t>
+        <w:t xml:space="preserve">You have to gather resources and fulfill missions from the Headquater. With a better Guild you can attract more and better adventurers </w:t>
       </w:r>
     </w:p>
     <w:p>
@@ -3928,7 +3872,7 @@
         <w:ind w:left="360"/>
       </w:pPr>
       <w:r>
-        <w:t>&lt;The Summary or TL;DR version of below&gt;</w:t>
+        <w:t>You lie in a coma and where summoned into another world, where you have to build a Adventures guild and a City but you are not the hero of this world.</w:t>
       </w:r>
     </w:p>
     <w:p>
@@ -3984,7 +3928,7 @@
         <w:ind w:left="360"/>
       </w:pPr>
       <w:r>
-        <w:t>/Go into as much detail as needs be/</w:t>
+        <w:t>After an accident in the “real world”, you are lying in a coma.</w:t>
       </w:r>
     </w:p>
     <w:p>
@@ -4003,7 +3947,7 @@
         <w:ind w:left="360"/>
       </w:pPr>
       <w:r>
-        <w:t>/Spare no detail/</w:t>
+        <w:t>You where transported in a Fantasy world because they are in need of help because they where beeing attacked by a Demon Lord but you are not the hero. You arrive after him because of a small town that is in need of an Adventure guildmaster.</w:t>
       </w:r>
     </w:p>
     <w:p>
@@ -4022,7 +3966,29 @@
         <w:ind w:left="360"/>
       </w:pPr>
       <w:r>
-        <w:t>/Use Mind Mapping software to get your point across/</w:t>
+        <w:t>Your task is to rebuild the run down city and its guild to help the hero.</w:t>
+      </w:r>
+    </w:p>
+    <w:p>
+      <w:pPr>
+        <w:numPr>
+          <w:ilvl w:val="1"/>
+          <w:numId w:val="1"/>
+        </w:numPr>
+        <w:pBdr>
+          <w:top w:val="nil"/>
+          <w:left w:val="nil"/>
+          <w:bottom w:val="nil"/>
+          <w:right w:val="nil"/>
+          <w:between w:val="nil"/>
+        </w:pBdr>
+        <w:ind w:left="360"/>
+      </w:pPr>
+      <w:r>
+        <w:t>While you are rebuilding, the guild will give you tasks to help the hero</w:t>
+      </w:r>
+      <w:r>
+        <w:t>, you can decide if you are helping the hero or try to be “the hero”</w:t>
       </w:r>
     </w:p>
     <w:p>
@@ -4356,13 +4322,8 @@
           <w:between w:val="nil"/>
         </w:pBdr>
       </w:pPr>
-      <w:proofErr w:type="spellStart"/>
-      <w:r>
-        <w:t>Chracter</w:t>
-      </w:r>
-      <w:proofErr w:type="spellEnd"/>
-      <w:r>
-        <w:t xml:space="preserve"> List</w:t>
+      <w:r>
+        <w:t>Chracter List</w:t>
       </w:r>
     </w:p>
     <w:p>
@@ -5868,7 +5829,6 @@
         <w:szCs w:val="16"/>
       </w:rPr>
     </w:pPr>
-    <w:proofErr w:type="spellStart"/>
     <w:r>
       <w:rPr>
         <w:rFonts w:ascii="Calibri" w:eastAsia="Calibri" w:hAnsi="Calibri" w:cs="Calibri"/>
@@ -5877,7 +5837,6 @@
       </w:rPr>
       <w:t>Isekai</w:t>
     </w:r>
-    <w:proofErr w:type="spellEnd"/>
   </w:p>
   <w:p>
     <w:pPr>

</xml_diff>